<commit_message>
0.58 Added new skill list extract function, dreading actual merging...
</commit_message>
<xml_diff>
--- a/Sisyphus/templates/cv_template2.docx
+++ b/Sisyphus/templates/cv_template2.docx
@@ -8,14 +8,15 @@
         <w:bidi w:val="0"/>
         <w:jc w:val="center"/>
         <w:rPr>
-          <w:rFonts w:ascii="Times New Roman" w:hAnsi="Times New Roman"/>
-          <w:sz w:val="22"/>
-          <w:szCs w:val="22"/>
+          <w:b/>
+          <w:bCs/>
         </w:rPr>
       </w:pPr>
       <w:r>
         <w:rPr>
           <w:rFonts w:ascii="Times New Roman" w:hAnsi="Times New Roman"/>
+          <w:b/>
+          <w:bCs/>
           <w:sz w:val="22"/>
           <w:szCs w:val="22"/>
         </w:rPr>
@@ -29,21 +30,13 @@
           <w:sz w:val="22"/>
           <w:szCs w:val="22"/>
         </w:rPr>
-        <w:t xml:space="preserve"> </w:t>
+        <w:t xml:space="preserve"> name </w:t>
       </w:r>
       <w:r>
         <w:rPr>
           <w:rFonts w:ascii="Times New Roman" w:hAnsi="Times New Roman"/>
-          <w:b w:val="false"/>
-          <w:bCs w:val="false"/>
-          <w:sz w:val="22"/>
-          <w:szCs w:val="22"/>
-        </w:rPr>
-        <w:t xml:space="preserve">name </w:t>
-      </w:r>
-      <w:r>
-        <w:rPr>
-          <w:rFonts w:ascii="Times New Roman" w:hAnsi="Times New Roman"/>
+          <w:b/>
+          <w:bCs/>
           <w:sz w:val="22"/>
           <w:szCs w:val="22"/>
         </w:rPr>
@@ -264,7 +257,7 @@
                 <w:sz w:val="22"/>
                 <w:szCs w:val="22"/>
               </w:rPr>
-              <w:t>{{ cert.certification_name }}</w:t>
+              <w:t xml:space="preserve">{{ cert.certification_name }} </w:t>
             </w:r>
             <w:r>
               <w:rPr>
@@ -353,31 +346,7 @@
                 <w:sz w:val="22"/>
                 <w:szCs w:val="22"/>
               </w:rPr>
-              <w:t xml:space="preserve">| </w:t>
-            </w:r>
-            <w:r>
-              <w:rPr>
-                <w:rFonts w:ascii="Times New Roman" w:hAnsi="Times New Roman"/>
-                <w:sz w:val="22"/>
-                <w:szCs w:val="22"/>
-              </w:rPr>
-              <w:t xml:space="preserve">{{ edu.university }} </w:t>
-            </w:r>
-            <w:r>
-              <w:rPr>
-                <w:rFonts w:ascii="Times New Roman" w:hAnsi="Times New Roman"/>
-                <w:sz w:val="22"/>
-                <w:szCs w:val="22"/>
-              </w:rPr>
-              <w:t xml:space="preserve">| </w:t>
-            </w:r>
-            <w:r>
-              <w:rPr>
-                <w:rFonts w:ascii="Times New Roman" w:hAnsi="Times New Roman"/>
-                <w:sz w:val="22"/>
-                <w:szCs w:val="22"/>
-              </w:rPr>
-              <w:t xml:space="preserve">{{ edu.location }}{{ edu.duration }} </w:t>
+              <w:t xml:space="preserve">| {{ edu.university }} | {{ edu.location }}{{ edu.duration }} </w:t>
             </w:r>
           </w:p>
           <w:p>
@@ -495,39 +464,7 @@
                 <w:sz w:val="22"/>
                 <w:szCs w:val="22"/>
               </w:rPr>
-              <w:t xml:space="preserve"> </w:t>
-            </w:r>
-            <w:r>
-              <w:rPr>
-                <w:rFonts w:ascii="Times New Roman" w:hAnsi="Times New Roman"/>
-                <w:sz w:val="22"/>
-                <w:szCs w:val="22"/>
-              </w:rPr>
-              <w:t xml:space="preserve">| </w:t>
-            </w:r>
-            <w:r>
-              <w:rPr>
-                <w:rFonts w:ascii="Times New Roman" w:hAnsi="Times New Roman"/>
-                <w:sz w:val="22"/>
-                <w:szCs w:val="22"/>
-              </w:rPr>
-              <w:t xml:space="preserve">{{ award.issuing_organization }} </w:t>
-            </w:r>
-            <w:r>
-              <w:rPr>
-                <w:rFonts w:ascii="Times New Roman" w:hAnsi="Times New Roman"/>
-                <w:sz w:val="22"/>
-                <w:szCs w:val="22"/>
-              </w:rPr>
-              <w:t xml:space="preserve">| </w:t>
-            </w:r>
-            <w:r>
-              <w:rPr>
-                <w:rFonts w:ascii="Times New Roman" w:hAnsi="Times New Roman"/>
-                <w:sz w:val="22"/>
-                <w:szCs w:val="22"/>
-              </w:rPr>
-              <w:t>{{ award.issue_date }} {% endfor %}</w:t>
+              <w:t xml:space="preserve"> | {{ award.issuing_organization }} | {{ award.issue_date }} {% endfor %}</w:t>
             </w:r>
           </w:p>
         </w:tc>
@@ -588,55 +525,7 @@
                 <w:sz w:val="22"/>
                 <w:szCs w:val="22"/>
               </w:rPr>
-              <w:t xml:space="preserve"> </w:t>
-            </w:r>
-            <w:r>
-              <w:rPr>
-                <w:rFonts w:ascii="Times New Roman" w:hAnsi="Times New Roman"/>
-                <w:sz w:val="22"/>
-                <w:szCs w:val="22"/>
-              </w:rPr>
-              <w:t xml:space="preserve">| </w:t>
-            </w:r>
-            <w:r>
-              <w:rPr>
-                <w:rFonts w:ascii="Times New Roman" w:hAnsi="Times New Roman"/>
-                <w:sz w:val="22"/>
-                <w:szCs w:val="22"/>
-              </w:rPr>
-              <w:t xml:space="preserve">{{ v.organization }} </w:t>
-            </w:r>
-            <w:r>
-              <w:rPr>
-                <w:rFonts w:ascii="Times New Roman" w:hAnsi="Times New Roman"/>
-                <w:sz w:val="22"/>
-                <w:szCs w:val="22"/>
-              </w:rPr>
-              <w:t xml:space="preserve">| </w:t>
-            </w:r>
-            <w:r>
-              <w:rPr>
-                <w:rFonts w:ascii="Times New Roman" w:hAnsi="Times New Roman"/>
-                <w:sz w:val="22"/>
-                <w:szCs w:val="22"/>
-              </w:rPr>
-              <w:t xml:space="preserve">{{ v.location }} </w:t>
-            </w:r>
-            <w:r>
-              <w:rPr>
-                <w:rFonts w:ascii="Times New Roman" w:hAnsi="Times New Roman"/>
-                <w:sz w:val="22"/>
-                <w:szCs w:val="22"/>
-              </w:rPr>
-              <w:t xml:space="preserve">| </w:t>
-            </w:r>
-            <w:r>
-              <w:rPr>
-                <w:rFonts w:ascii="Times New Roman" w:hAnsi="Times New Roman"/>
-                <w:sz w:val="22"/>
-                <w:szCs w:val="22"/>
-              </w:rPr>
-              <w:t>{{ v.duration }}</w:t>
+              <w:t xml:space="preserve"> | {{ v.organization }} | {{ v.location }} | {{ v.duration }}</w:t>
             </w:r>
           </w:p>
           <w:p>
@@ -810,55 +699,7 @@
                 <w:sz w:val="22"/>
                 <w:szCs w:val="22"/>
               </w:rPr>
-              <w:t xml:space="preserve"> </w:t>
-            </w:r>
-            <w:r>
-              <w:rPr>
-                <w:rFonts w:ascii="Times New Roman" w:hAnsi="Times New Roman"/>
-                <w:sz w:val="22"/>
-                <w:szCs w:val="22"/>
-              </w:rPr>
-              <w:t xml:space="preserve">| </w:t>
-            </w:r>
-            <w:r>
-              <w:rPr>
-                <w:rFonts w:ascii="Times New Roman" w:hAnsi="Times New Roman"/>
-                <w:sz w:val="22"/>
-                <w:szCs w:val="22"/>
-              </w:rPr>
-              <w:t xml:space="preserve">{{ w.company }} </w:t>
-            </w:r>
-            <w:r>
-              <w:rPr>
-                <w:rFonts w:ascii="Times New Roman" w:hAnsi="Times New Roman"/>
-                <w:sz w:val="22"/>
-                <w:szCs w:val="22"/>
-              </w:rPr>
-              <w:t xml:space="preserve">| </w:t>
-            </w:r>
-            <w:r>
-              <w:rPr>
-                <w:rFonts w:ascii="Times New Roman" w:hAnsi="Times New Roman"/>
-                <w:sz w:val="22"/>
-                <w:szCs w:val="22"/>
-              </w:rPr>
-              <w:t xml:space="preserve">{{ w.location }} </w:t>
-            </w:r>
-            <w:r>
-              <w:rPr>
-                <w:rFonts w:ascii="Times New Roman" w:hAnsi="Times New Roman"/>
-                <w:sz w:val="22"/>
-                <w:szCs w:val="22"/>
-              </w:rPr>
-              <w:t xml:space="preserve">| </w:t>
-            </w:r>
-            <w:r>
-              <w:rPr>
-                <w:rFonts w:ascii="Times New Roman" w:hAnsi="Times New Roman"/>
-                <w:sz w:val="22"/>
-                <w:szCs w:val="22"/>
-              </w:rPr>
-              <w:t>{{ w.duration }}</w:t>
+              <w:t xml:space="preserve"> | {{ w.company }} | {{ w.location }} | {{ w.duration }}</w:t>
             </w:r>
           </w:p>
           <w:p>
@@ -1032,39 +873,7 @@
                 <w:sz w:val="22"/>
                 <w:szCs w:val="22"/>
               </w:rPr>
-              <w:t xml:space="preserve"> </w:t>
-            </w:r>
-            <w:r>
-              <w:rPr>
-                <w:rFonts w:ascii="Times New Roman" w:hAnsi="Times New Roman"/>
-                <w:sz w:val="22"/>
-                <w:szCs w:val="22"/>
-              </w:rPr>
-              <w:t xml:space="preserve">| </w:t>
-            </w:r>
-            <w:r>
-              <w:rPr>
-                <w:rFonts w:ascii="Times New Roman" w:hAnsi="Times New Roman"/>
-                <w:sz w:val="22"/>
-                <w:szCs w:val="22"/>
-              </w:rPr>
-              <w:t xml:space="preserve">{{ p.type }} </w:t>
-            </w:r>
-            <w:r>
-              <w:rPr>
-                <w:rFonts w:ascii="Times New Roman" w:hAnsi="Times New Roman"/>
-                <w:sz w:val="22"/>
-                <w:szCs w:val="22"/>
-              </w:rPr>
-              <w:t xml:space="preserve">| </w:t>
-            </w:r>
-            <w:r>
-              <w:rPr>
-                <w:rFonts w:ascii="Times New Roman" w:hAnsi="Times New Roman"/>
-                <w:sz w:val="22"/>
-                <w:szCs w:val="22"/>
-              </w:rPr>
-              <w:t>{{ p.duration }}</w:t>
+              <w:t xml:space="preserve"> | {{ p.type }} | {{ p.duration }}</w:t>
             </w:r>
           </w:p>
           <w:p>
@@ -1824,7 +1633,7 @@
     <w:pPr>
       <w:widowControl w:val="false"/>
       <w:suppressAutoHyphens w:val="true"/>
-      <w:overflowPunct w:val="true"/>
+      <w:overflowPunct w:val="false"/>
       <w:bidi w:val="0"/>
       <w:spacing w:before="0" w:after="0"/>
       <w:jc w:val="start"/>
@@ -1846,8 +1655,8 @@
       <w:bCs/>
     </w:rPr>
   </w:style>
-  <w:style w:type="character" w:styleId="Bullets">
-    <w:name w:val="Bullets"/>
+  <w:style w:type="character" w:styleId="Bulletsuser">
+    <w:name w:val="Bullets (user)"/>
     <w:qFormat/>
     <w:rPr>
       <w:rFonts w:ascii="OpenSymbol" w:hAnsi="OpenSymbol" w:eastAsia="OpenSymbol" w:cs="OpenSymbol"/>

</xml_diff>

<commit_message>
0.59 Descriptions into lists implemented:     Modified parsers:         Impact:             [DONE]Update context             [FIXED]Description gets duplicated when displayed as text             [DONE]Update template
</commit_message>
<xml_diff>
--- a/Sisyphus/templates/cv_template2.docx
+++ b/Sisyphus/templates/cv_template2.docx
@@ -20,27 +20,7 @@
           <w:sz w:val="22"/>
           <w:szCs w:val="22"/>
         </w:rPr>
-        <w:t>{{</w:t>
-      </w:r>
-      <w:r>
-        <w:rPr>
-          <w:rFonts w:ascii="Times New Roman" w:hAnsi="Times New Roman"/>
-          <w:b/>
-          <w:bCs/>
-          <w:sz w:val="22"/>
-          <w:szCs w:val="22"/>
-        </w:rPr>
-        <w:t xml:space="preserve"> name </w:t>
-      </w:r>
-      <w:r>
-        <w:rPr>
-          <w:rFonts w:ascii="Times New Roman" w:hAnsi="Times New Roman"/>
-          <w:b/>
-          <w:bCs/>
-          <w:sz w:val="22"/>
-          <w:szCs w:val="22"/>
-        </w:rPr>
-        <w:t>}}</w:t>
+        <w:t>{{ name }}</w:t>
       </w:r>
     </w:p>
     <w:p>
@@ -545,7 +525,51 @@
                 <w:sz w:val="22"/>
                 <w:szCs w:val="22"/>
               </w:rPr>
-              <w:t>Description: {{ v.description }}</w:t>
+              <w:t>Description: {% for desc in v.description %}</w:t>
+            </w:r>
+          </w:p>
+          <w:p>
+            <w:pPr>
+              <w:pStyle w:val="BodyText"/>
+              <w:numPr>
+                <w:ilvl w:val="0"/>
+                <w:numId w:val="4"/>
+              </w:numPr>
+              <w:bidi w:val="0"/>
+              <w:jc w:val="both"/>
+              <w:rPr>
+                <w:rFonts w:ascii="Times New Roman" w:hAnsi="Times New Roman"/>
+                <w:sz w:val="22"/>
+                <w:szCs w:val="22"/>
+              </w:rPr>
+            </w:pPr>
+            <w:r>
+              <w:rPr>
+                <w:rFonts w:ascii="Times New Roman" w:hAnsi="Times New Roman"/>
+                <w:sz w:val="22"/>
+                <w:szCs w:val="22"/>
+              </w:rPr>
+              <w:t>{{ desc }}</w:t>
+            </w:r>
+          </w:p>
+          <w:p>
+            <w:pPr>
+              <w:pStyle w:val="BodyText"/>
+              <w:bidi w:val="0"/>
+              <w:jc w:val="both"/>
+              <w:rPr>
+                <w:rFonts w:ascii="Times New Roman" w:hAnsi="Times New Roman"/>
+                <w:sz w:val="22"/>
+                <w:szCs w:val="22"/>
+              </w:rPr>
+            </w:pPr>
+            <w:r>
+              <w:rPr>
+                <w:rFonts w:ascii="Times New Roman" w:hAnsi="Times New Roman"/>
+                <w:sz w:val="22"/>
+                <w:szCs w:val="22"/>
+              </w:rPr>
+              <w:t>{% endfor %}</w:t>
             </w:r>
           </w:p>
           <w:p>
@@ -601,11 +625,7 @@
               </w:numPr>
               <w:bidi w:val="0"/>
               <w:jc w:val="start"/>
-              <w:rPr>
-                <w:rFonts w:ascii="Times New Roman" w:hAnsi="Times New Roman"/>
-                <w:sz w:val="22"/>
-                <w:szCs w:val="22"/>
-              </w:rPr>
+              <w:rPr/>
             </w:pPr>
             <w:r>
               <w:rPr>
@@ -719,7 +739,51 @@
                 <w:sz w:val="22"/>
                 <w:szCs w:val="22"/>
               </w:rPr>
-              <w:t>Description: {{ w.description }}</w:t>
+              <w:t>Description: {% for desc in w.description %}</w:t>
+            </w:r>
+          </w:p>
+          <w:p>
+            <w:pPr>
+              <w:pStyle w:val="BodyText"/>
+              <w:numPr>
+                <w:ilvl w:val="0"/>
+                <w:numId w:val="5"/>
+              </w:numPr>
+              <w:bidi w:val="0"/>
+              <w:jc w:val="both"/>
+              <w:rPr>
+                <w:rFonts w:ascii="Times New Roman" w:hAnsi="Times New Roman"/>
+                <w:sz w:val="22"/>
+                <w:szCs w:val="22"/>
+              </w:rPr>
+            </w:pPr>
+            <w:r>
+              <w:rPr>
+                <w:rFonts w:ascii="Times New Roman" w:hAnsi="Times New Roman"/>
+                <w:sz w:val="22"/>
+                <w:szCs w:val="22"/>
+              </w:rPr>
+              <w:t>{{ desc }}</w:t>
+            </w:r>
+          </w:p>
+          <w:p>
+            <w:pPr>
+              <w:pStyle w:val="BodyText"/>
+              <w:bidi w:val="0"/>
+              <w:jc w:val="both"/>
+              <w:rPr>
+                <w:rFonts w:ascii="Times New Roman" w:hAnsi="Times New Roman"/>
+                <w:sz w:val="22"/>
+                <w:szCs w:val="22"/>
+              </w:rPr>
+            </w:pPr>
+            <w:r>
+              <w:rPr>
+                <w:rFonts w:ascii="Times New Roman" w:hAnsi="Times New Roman"/>
+                <w:sz w:val="22"/>
+                <w:szCs w:val="22"/>
+              </w:rPr>
+              <w:t>{% endfor %}</w:t>
             </w:r>
           </w:p>
           <w:p>
@@ -751,11 +815,7 @@
               </w:numPr>
               <w:bidi w:val="0"/>
               <w:jc w:val="start"/>
-              <w:rPr>
-                <w:rFonts w:ascii="Times New Roman" w:hAnsi="Times New Roman"/>
-                <w:sz w:val="22"/>
-                <w:szCs w:val="22"/>
-              </w:rPr>
+              <w:rPr/>
             </w:pPr>
             <w:r>
               <w:rPr>
@@ -775,11 +835,7 @@
               </w:numPr>
               <w:bidi w:val="0"/>
               <w:jc w:val="start"/>
-              <w:rPr>
-                <w:rFonts w:ascii="Times New Roman" w:hAnsi="Times New Roman"/>
-                <w:sz w:val="22"/>
-                <w:szCs w:val="22"/>
-              </w:rPr>
+              <w:rPr/>
             </w:pPr>
             <w:r>
               <w:rPr>
@@ -893,7 +949,51 @@
                 <w:sz w:val="22"/>
                 <w:szCs w:val="22"/>
               </w:rPr>
-              <w:t>Description: {{ p.description }}</w:t>
+              <w:t>Description: {% for desc in p.description %}</w:t>
+            </w:r>
+          </w:p>
+          <w:p>
+            <w:pPr>
+              <w:pStyle w:val="BodyText"/>
+              <w:numPr>
+                <w:ilvl w:val="0"/>
+                <w:numId w:val="6"/>
+              </w:numPr>
+              <w:bidi w:val="0"/>
+              <w:jc w:val="both"/>
+              <w:rPr>
+                <w:rFonts w:ascii="Times New Roman" w:hAnsi="Times New Roman"/>
+                <w:sz w:val="22"/>
+                <w:szCs w:val="22"/>
+              </w:rPr>
+            </w:pPr>
+            <w:r>
+              <w:rPr>
+                <w:rFonts w:ascii="Times New Roman" w:hAnsi="Times New Roman"/>
+                <w:sz w:val="22"/>
+                <w:szCs w:val="22"/>
+              </w:rPr>
+              <w:t>{{ desc }}</w:t>
+            </w:r>
+          </w:p>
+          <w:p>
+            <w:pPr>
+              <w:pStyle w:val="BodyText"/>
+              <w:bidi w:val="0"/>
+              <w:jc w:val="both"/>
+              <w:rPr>
+                <w:rFonts w:ascii="Times New Roman" w:hAnsi="Times New Roman"/>
+                <w:sz w:val="22"/>
+                <w:szCs w:val="22"/>
+              </w:rPr>
+            </w:pPr>
+            <w:r>
+              <w:rPr>
+                <w:rFonts w:ascii="Times New Roman" w:hAnsi="Times New Roman"/>
+                <w:sz w:val="22"/>
+                <w:szCs w:val="22"/>
+              </w:rPr>
+              <w:t>{% endfor %}</w:t>
             </w:r>
           </w:p>
           <w:p>
@@ -925,11 +1025,7 @@
               </w:numPr>
               <w:bidi w:val="0"/>
               <w:jc w:val="start"/>
-              <w:rPr>
-                <w:rFonts w:ascii="Times New Roman" w:hAnsi="Times New Roman"/>
-                <w:sz w:val="22"/>
-                <w:szCs w:val="22"/>
-              </w:rPr>
+              <w:rPr/>
             </w:pPr>
             <w:r>
               <w:rPr>
@@ -949,11 +1045,7 @@
               </w:numPr>
               <w:bidi w:val="0"/>
               <w:jc w:val="start"/>
-              <w:rPr>
-                <w:rFonts w:ascii="Times New Roman" w:hAnsi="Times New Roman"/>
-                <w:sz w:val="22"/>
-                <w:szCs w:val="22"/>
-              </w:rPr>
+              <w:rPr/>
             </w:pPr>
             <w:r>
               <w:rPr>
@@ -1479,6 +1571,417 @@
   <w:abstractNum w:abstractNumId="4">
     <w:lvl w:ilvl="0">
       <w:start w:val="1"/>
+      <w:numFmt w:val="bullet"/>
+      <w:lvlText w:val=""/>
+      <w:lvlJc w:val="start"/>
+      <w:pPr>
+        <w:tabs>
+          <w:tab w:val="num" w:pos="720"/>
+        </w:tabs>
+        <w:ind w:start="720" w:hanging="360"/>
+      </w:pPr>
+      <w:rPr>
+        <w:rFonts w:ascii="Symbol" w:hAnsi="Symbol" w:cs="Symbol" w:hint="default"/>
+      </w:rPr>
+    </w:lvl>
+    <w:lvl w:ilvl="1">
+      <w:start w:val="1"/>
+      <w:numFmt w:val="bullet"/>
+      <w:lvlText w:val=""/>
+      <w:lvlJc w:val="start"/>
+      <w:pPr>
+        <w:tabs>
+          <w:tab w:val="num" w:pos="1080"/>
+        </w:tabs>
+        <w:ind w:start="1080" w:hanging="360"/>
+      </w:pPr>
+      <w:rPr>
+        <w:rFonts w:ascii="Symbol" w:hAnsi="Symbol" w:cs="Symbol" w:hint="default"/>
+      </w:rPr>
+    </w:lvl>
+    <w:lvl w:ilvl="2">
+      <w:start w:val="1"/>
+      <w:numFmt w:val="bullet"/>
+      <w:lvlText w:val=""/>
+      <w:lvlJc w:val="start"/>
+      <w:pPr>
+        <w:tabs>
+          <w:tab w:val="num" w:pos="1440"/>
+        </w:tabs>
+        <w:ind w:start="1440" w:hanging="360"/>
+      </w:pPr>
+      <w:rPr>
+        <w:rFonts w:ascii="Symbol" w:hAnsi="Symbol" w:cs="Symbol" w:hint="default"/>
+      </w:rPr>
+    </w:lvl>
+    <w:lvl w:ilvl="3">
+      <w:start w:val="1"/>
+      <w:numFmt w:val="bullet"/>
+      <w:lvlText w:val=""/>
+      <w:lvlJc w:val="start"/>
+      <w:pPr>
+        <w:tabs>
+          <w:tab w:val="num" w:pos="1800"/>
+        </w:tabs>
+        <w:ind w:start="1800" w:hanging="360"/>
+      </w:pPr>
+      <w:rPr>
+        <w:rFonts w:ascii="Symbol" w:hAnsi="Symbol" w:cs="Symbol" w:hint="default"/>
+      </w:rPr>
+    </w:lvl>
+    <w:lvl w:ilvl="4">
+      <w:start w:val="1"/>
+      <w:numFmt w:val="bullet"/>
+      <w:lvlText w:val=""/>
+      <w:lvlJc w:val="start"/>
+      <w:pPr>
+        <w:tabs>
+          <w:tab w:val="num" w:pos="2160"/>
+        </w:tabs>
+        <w:ind w:start="2160" w:hanging="360"/>
+      </w:pPr>
+      <w:rPr>
+        <w:rFonts w:ascii="Symbol" w:hAnsi="Symbol" w:cs="Symbol" w:hint="default"/>
+      </w:rPr>
+    </w:lvl>
+    <w:lvl w:ilvl="5">
+      <w:start w:val="1"/>
+      <w:numFmt w:val="bullet"/>
+      <w:lvlText w:val=""/>
+      <w:lvlJc w:val="start"/>
+      <w:pPr>
+        <w:tabs>
+          <w:tab w:val="num" w:pos="2520"/>
+        </w:tabs>
+        <w:ind w:start="2520" w:hanging="360"/>
+      </w:pPr>
+      <w:rPr>
+        <w:rFonts w:ascii="Symbol" w:hAnsi="Symbol" w:cs="Symbol" w:hint="default"/>
+      </w:rPr>
+    </w:lvl>
+    <w:lvl w:ilvl="6">
+      <w:start w:val="1"/>
+      <w:numFmt w:val="bullet"/>
+      <w:lvlText w:val=""/>
+      <w:lvlJc w:val="start"/>
+      <w:pPr>
+        <w:tabs>
+          <w:tab w:val="num" w:pos="2880"/>
+        </w:tabs>
+        <w:ind w:start="2880" w:hanging="360"/>
+      </w:pPr>
+      <w:rPr>
+        <w:rFonts w:ascii="Symbol" w:hAnsi="Symbol" w:cs="Symbol" w:hint="default"/>
+      </w:rPr>
+    </w:lvl>
+    <w:lvl w:ilvl="7">
+      <w:start w:val="1"/>
+      <w:numFmt w:val="bullet"/>
+      <w:lvlText w:val=""/>
+      <w:lvlJc w:val="start"/>
+      <w:pPr>
+        <w:tabs>
+          <w:tab w:val="num" w:pos="3240"/>
+        </w:tabs>
+        <w:ind w:start="3240" w:hanging="360"/>
+      </w:pPr>
+      <w:rPr>
+        <w:rFonts w:ascii="Symbol" w:hAnsi="Symbol" w:cs="Symbol" w:hint="default"/>
+      </w:rPr>
+    </w:lvl>
+    <w:lvl w:ilvl="8">
+      <w:start w:val="1"/>
+      <w:numFmt w:val="bullet"/>
+      <w:lvlText w:val=""/>
+      <w:lvlJc w:val="start"/>
+      <w:pPr>
+        <w:tabs>
+          <w:tab w:val="num" w:pos="3600"/>
+        </w:tabs>
+        <w:ind w:start="3600" w:hanging="360"/>
+      </w:pPr>
+      <w:rPr>
+        <w:rFonts w:ascii="Symbol" w:hAnsi="Symbol" w:cs="Symbol" w:hint="default"/>
+      </w:rPr>
+    </w:lvl>
+  </w:abstractNum>
+  <w:abstractNum w:abstractNumId="5">
+    <w:lvl w:ilvl="0">
+      <w:start w:val="1"/>
+      <w:numFmt w:val="bullet"/>
+      <w:lvlText w:val=""/>
+      <w:lvlJc w:val="start"/>
+      <w:pPr>
+        <w:tabs>
+          <w:tab w:val="num" w:pos="720"/>
+        </w:tabs>
+        <w:ind w:start="720" w:hanging="360"/>
+      </w:pPr>
+      <w:rPr>
+        <w:rFonts w:ascii="Symbol" w:hAnsi="Symbol" w:cs="Symbol" w:hint="default"/>
+      </w:rPr>
+    </w:lvl>
+    <w:lvl w:ilvl="1">
+      <w:start w:val="1"/>
+      <w:numFmt w:val="bullet"/>
+      <w:lvlText w:val=""/>
+      <w:lvlJc w:val="start"/>
+      <w:pPr>
+        <w:tabs>
+          <w:tab w:val="num" w:pos="1080"/>
+        </w:tabs>
+        <w:ind w:start="1080" w:hanging="360"/>
+      </w:pPr>
+      <w:rPr>
+        <w:rFonts w:ascii="Symbol" w:hAnsi="Symbol" w:cs="Symbol" w:hint="default"/>
+      </w:rPr>
+    </w:lvl>
+    <w:lvl w:ilvl="2">
+      <w:start w:val="1"/>
+      <w:numFmt w:val="bullet"/>
+      <w:lvlText w:val=""/>
+      <w:lvlJc w:val="start"/>
+      <w:pPr>
+        <w:tabs>
+          <w:tab w:val="num" w:pos="1440"/>
+        </w:tabs>
+        <w:ind w:start="1440" w:hanging="360"/>
+      </w:pPr>
+      <w:rPr>
+        <w:rFonts w:ascii="Symbol" w:hAnsi="Symbol" w:cs="Symbol" w:hint="default"/>
+      </w:rPr>
+    </w:lvl>
+    <w:lvl w:ilvl="3">
+      <w:start w:val="1"/>
+      <w:numFmt w:val="bullet"/>
+      <w:lvlText w:val=""/>
+      <w:lvlJc w:val="start"/>
+      <w:pPr>
+        <w:tabs>
+          <w:tab w:val="num" w:pos="1800"/>
+        </w:tabs>
+        <w:ind w:start="1800" w:hanging="360"/>
+      </w:pPr>
+      <w:rPr>
+        <w:rFonts w:ascii="Symbol" w:hAnsi="Symbol" w:cs="Symbol" w:hint="default"/>
+      </w:rPr>
+    </w:lvl>
+    <w:lvl w:ilvl="4">
+      <w:start w:val="1"/>
+      <w:numFmt w:val="bullet"/>
+      <w:lvlText w:val=""/>
+      <w:lvlJc w:val="start"/>
+      <w:pPr>
+        <w:tabs>
+          <w:tab w:val="num" w:pos="2160"/>
+        </w:tabs>
+        <w:ind w:start="2160" w:hanging="360"/>
+      </w:pPr>
+      <w:rPr>
+        <w:rFonts w:ascii="Symbol" w:hAnsi="Symbol" w:cs="Symbol" w:hint="default"/>
+      </w:rPr>
+    </w:lvl>
+    <w:lvl w:ilvl="5">
+      <w:start w:val="1"/>
+      <w:numFmt w:val="bullet"/>
+      <w:lvlText w:val=""/>
+      <w:lvlJc w:val="start"/>
+      <w:pPr>
+        <w:tabs>
+          <w:tab w:val="num" w:pos="2520"/>
+        </w:tabs>
+        <w:ind w:start="2520" w:hanging="360"/>
+      </w:pPr>
+      <w:rPr>
+        <w:rFonts w:ascii="Symbol" w:hAnsi="Symbol" w:cs="Symbol" w:hint="default"/>
+      </w:rPr>
+    </w:lvl>
+    <w:lvl w:ilvl="6">
+      <w:start w:val="1"/>
+      <w:numFmt w:val="bullet"/>
+      <w:lvlText w:val=""/>
+      <w:lvlJc w:val="start"/>
+      <w:pPr>
+        <w:tabs>
+          <w:tab w:val="num" w:pos="2880"/>
+        </w:tabs>
+        <w:ind w:start="2880" w:hanging="360"/>
+      </w:pPr>
+      <w:rPr>
+        <w:rFonts w:ascii="Symbol" w:hAnsi="Symbol" w:cs="Symbol" w:hint="default"/>
+      </w:rPr>
+    </w:lvl>
+    <w:lvl w:ilvl="7">
+      <w:start w:val="1"/>
+      <w:numFmt w:val="bullet"/>
+      <w:lvlText w:val=""/>
+      <w:lvlJc w:val="start"/>
+      <w:pPr>
+        <w:tabs>
+          <w:tab w:val="num" w:pos="3240"/>
+        </w:tabs>
+        <w:ind w:start="3240" w:hanging="360"/>
+      </w:pPr>
+      <w:rPr>
+        <w:rFonts w:ascii="Symbol" w:hAnsi="Symbol" w:cs="Symbol" w:hint="default"/>
+      </w:rPr>
+    </w:lvl>
+    <w:lvl w:ilvl="8">
+      <w:start w:val="1"/>
+      <w:numFmt w:val="bullet"/>
+      <w:lvlText w:val=""/>
+      <w:lvlJc w:val="start"/>
+      <w:pPr>
+        <w:tabs>
+          <w:tab w:val="num" w:pos="3600"/>
+        </w:tabs>
+        <w:ind w:start="3600" w:hanging="360"/>
+      </w:pPr>
+      <w:rPr>
+        <w:rFonts w:ascii="Symbol" w:hAnsi="Symbol" w:cs="Symbol" w:hint="default"/>
+      </w:rPr>
+    </w:lvl>
+  </w:abstractNum>
+  <w:abstractNum w:abstractNumId="6">
+    <w:lvl w:ilvl="0">
+      <w:start w:val="1"/>
+      <w:numFmt w:val="bullet"/>
+      <w:lvlText w:val=""/>
+      <w:lvlJc w:val="start"/>
+      <w:pPr>
+        <w:tabs>
+          <w:tab w:val="num" w:pos="720"/>
+        </w:tabs>
+        <w:ind w:start="720" w:hanging="360"/>
+      </w:pPr>
+      <w:rPr>
+        <w:rFonts w:ascii="Symbol" w:hAnsi="Symbol" w:cs="Symbol" w:hint="default"/>
+      </w:rPr>
+    </w:lvl>
+    <w:lvl w:ilvl="1">
+      <w:start w:val="1"/>
+      <w:numFmt w:val="bullet"/>
+      <w:lvlText w:val=""/>
+      <w:lvlJc w:val="start"/>
+      <w:pPr>
+        <w:tabs>
+          <w:tab w:val="num" w:pos="1080"/>
+        </w:tabs>
+        <w:ind w:start="1080" w:hanging="360"/>
+      </w:pPr>
+      <w:rPr>
+        <w:rFonts w:ascii="Symbol" w:hAnsi="Symbol" w:cs="Symbol" w:hint="default"/>
+      </w:rPr>
+    </w:lvl>
+    <w:lvl w:ilvl="2">
+      <w:start w:val="1"/>
+      <w:numFmt w:val="bullet"/>
+      <w:lvlText w:val=""/>
+      <w:lvlJc w:val="start"/>
+      <w:pPr>
+        <w:tabs>
+          <w:tab w:val="num" w:pos="1440"/>
+        </w:tabs>
+        <w:ind w:start="1440" w:hanging="360"/>
+      </w:pPr>
+      <w:rPr>
+        <w:rFonts w:ascii="Symbol" w:hAnsi="Symbol" w:cs="Symbol" w:hint="default"/>
+      </w:rPr>
+    </w:lvl>
+    <w:lvl w:ilvl="3">
+      <w:start w:val="1"/>
+      <w:numFmt w:val="bullet"/>
+      <w:lvlText w:val=""/>
+      <w:lvlJc w:val="start"/>
+      <w:pPr>
+        <w:tabs>
+          <w:tab w:val="num" w:pos="1800"/>
+        </w:tabs>
+        <w:ind w:start="1800" w:hanging="360"/>
+      </w:pPr>
+      <w:rPr>
+        <w:rFonts w:ascii="Symbol" w:hAnsi="Symbol" w:cs="Symbol" w:hint="default"/>
+      </w:rPr>
+    </w:lvl>
+    <w:lvl w:ilvl="4">
+      <w:start w:val="1"/>
+      <w:numFmt w:val="bullet"/>
+      <w:lvlText w:val=""/>
+      <w:lvlJc w:val="start"/>
+      <w:pPr>
+        <w:tabs>
+          <w:tab w:val="num" w:pos="2160"/>
+        </w:tabs>
+        <w:ind w:start="2160" w:hanging="360"/>
+      </w:pPr>
+      <w:rPr>
+        <w:rFonts w:ascii="Symbol" w:hAnsi="Symbol" w:cs="Symbol" w:hint="default"/>
+      </w:rPr>
+    </w:lvl>
+    <w:lvl w:ilvl="5">
+      <w:start w:val="1"/>
+      <w:numFmt w:val="bullet"/>
+      <w:lvlText w:val=""/>
+      <w:lvlJc w:val="start"/>
+      <w:pPr>
+        <w:tabs>
+          <w:tab w:val="num" w:pos="2520"/>
+        </w:tabs>
+        <w:ind w:start="2520" w:hanging="360"/>
+      </w:pPr>
+      <w:rPr>
+        <w:rFonts w:ascii="Symbol" w:hAnsi="Symbol" w:cs="Symbol" w:hint="default"/>
+      </w:rPr>
+    </w:lvl>
+    <w:lvl w:ilvl="6">
+      <w:start w:val="1"/>
+      <w:numFmt w:val="bullet"/>
+      <w:lvlText w:val=""/>
+      <w:lvlJc w:val="start"/>
+      <w:pPr>
+        <w:tabs>
+          <w:tab w:val="num" w:pos="2880"/>
+        </w:tabs>
+        <w:ind w:start="2880" w:hanging="360"/>
+      </w:pPr>
+      <w:rPr>
+        <w:rFonts w:ascii="Symbol" w:hAnsi="Symbol" w:cs="Symbol" w:hint="default"/>
+      </w:rPr>
+    </w:lvl>
+    <w:lvl w:ilvl="7">
+      <w:start w:val="1"/>
+      <w:numFmt w:val="bullet"/>
+      <w:lvlText w:val=""/>
+      <w:lvlJc w:val="start"/>
+      <w:pPr>
+        <w:tabs>
+          <w:tab w:val="num" w:pos="3240"/>
+        </w:tabs>
+        <w:ind w:start="3240" w:hanging="360"/>
+      </w:pPr>
+      <w:rPr>
+        <w:rFonts w:ascii="Symbol" w:hAnsi="Symbol" w:cs="Symbol" w:hint="default"/>
+      </w:rPr>
+    </w:lvl>
+    <w:lvl w:ilvl="8">
+      <w:start w:val="1"/>
+      <w:numFmt w:val="bullet"/>
+      <w:lvlText w:val=""/>
+      <w:lvlJc w:val="start"/>
+      <w:pPr>
+        <w:tabs>
+          <w:tab w:val="num" w:pos="3600"/>
+        </w:tabs>
+        <w:ind w:start="3600" w:hanging="360"/>
+      </w:pPr>
+      <w:rPr>
+        <w:rFonts w:ascii="Symbol" w:hAnsi="Symbol" w:cs="Symbol" w:hint="default"/>
+      </w:rPr>
+    </w:lvl>
+  </w:abstractNum>
+  <w:abstractNum w:abstractNumId="7">
+    <w:lvl w:ilvl="0">
+      <w:start w:val="1"/>
       <w:numFmt w:val="none"/>
       <w:suff w:val="nothing"/>
       <w:lvlText w:val=""/>
@@ -1607,6 +2110,15 @@
   <w:num w:numId="4">
     <w:abstractNumId w:val="4"/>
   </w:num>
+  <w:num w:numId="5">
+    <w:abstractNumId w:val="5"/>
+  </w:num>
+  <w:num w:numId="6">
+    <w:abstractNumId w:val="6"/>
+  </w:num>
+  <w:num w:numId="7">
+    <w:abstractNumId w:val="7"/>
+  </w:num>
 </w:numbering>
 </file>
 
@@ -1633,7 +2145,7 @@
     <w:pPr>
       <w:widowControl w:val="false"/>
       <w:suppressAutoHyphens w:val="true"/>
-      <w:overflowPunct w:val="false"/>
+      <w:overflowPunct w:val="true"/>
       <w:bidi w:val="0"/>
       <w:spacing w:before="0" w:after="0"/>
       <w:jc w:val="start"/>
@@ -1655,8 +2167,8 @@
       <w:bCs/>
     </w:rPr>
   </w:style>
-  <w:style w:type="character" w:styleId="Bulletsuser">
-    <w:name w:val="Bullets (user)"/>
+  <w:style w:type="character" w:styleId="Bullets">
+    <w:name w:val="Bullets"/>
     <w:qFormat/>
     <w:rPr>
       <w:rFonts w:ascii="OpenSymbol" w:hAnsi="OpenSymbol" w:eastAsia="OpenSymbol" w:cs="OpenSymbol"/>

</xml_diff>

<commit_message>
0.7 Concise changes:     [DONE]Prune skills (10?)     [FIXED]Fix display on lists for skills (they display as a sole item with [])         Create custom inv_parser     [FIXED]Fix display on lists for skills (on window)     [DONE] Prune description sentences (2)     Max summary reduced by 25%     Max description sentences reduced from3 to 2
</commit_message>
<xml_diff>
--- a/Sisyphus/templates/cv_template2.docx
+++ b/Sisyphus/templates/cv_template2.docx
@@ -78,8 +78,8 @@
         </w:tblCellMar>
       </w:tblPr>
       <w:tblGrid>
-        <w:gridCol w:w="8430"/>
-        <w:gridCol w:w="2069"/>
+        <w:gridCol w:w="7800"/>
+        <w:gridCol w:w="1664"/>
       </w:tblGrid>
       <w:tr>
         <w:trPr>
@@ -87,7 +87,7 @@
         </w:trPr>
         <w:tc>
           <w:tcPr>
-            <w:tcW w:w="8430" w:type="dxa"/>
+            <w:tcW w:w="7800" w:type="dxa"/>
             <w:tcBorders/>
           </w:tcPr>
           <w:p>
@@ -110,17 +110,7 @@
                 <w:sz w:val="21"/>
                 <w:szCs w:val="21"/>
               </w:rPr>
-              <w:t xml:space="preserve">{{ title }} </w:t>
-            </w:r>
-            <w:r>
-              <w:rPr>
-                <w:rFonts w:ascii="Times New Roman" w:hAnsi="Times New Roman"/>
-                <w:b/>
-                <w:bCs/>
-                <w:sz w:val="21"/>
-                <w:szCs w:val="21"/>
-              </w:rPr>
-              <w:t xml:space="preserve">| Spoken Languages </w:t>
+              <w:t xml:space="preserve">{{ title }} | Spoken Languages </w:t>
             </w:r>
             <w:r>
               <w:rPr>
@@ -167,7 +157,7 @@
         </w:tc>
         <w:tc>
           <w:tcPr>
-            <w:tcW w:w="2069" w:type="dxa"/>
+            <w:tcW w:w="1664" w:type="dxa"/>
             <w:vMerge w:val="restart"/>
             <w:tcBorders/>
           </w:tcPr>
@@ -320,11 +310,7 @@
               </w:rPr>
             </w:pPr>
             <w:r>
-              <w:rPr>
-                <w:rFonts w:ascii="Times New Roman" w:hAnsi="Times New Roman"/>
-                <w:sz w:val="21"/>
-                <w:szCs w:val="21"/>
-              </w:rPr>
+              <w:rPr/>
               <w:t>{{ skills.soft_skills | join(', ') }}</w:t>
             </w:r>
           </w:p>
@@ -334,7 +320,7 @@
         <w:trPr/>
         <w:tc>
           <w:tcPr>
-            <w:tcW w:w="8430" w:type="dxa"/>
+            <w:tcW w:w="7800" w:type="dxa"/>
             <w:tcBorders/>
           </w:tcPr>
           <w:p>
@@ -391,7 +377,7 @@
                 <w:sz w:val="21"/>
                 <w:szCs w:val="21"/>
               </w:rPr>
-              <w:t xml:space="preserve">| {{ edu.university }} | {{ edu.location }}{{ edu.duration }} </w:t>
+              <w:t xml:space="preserve">| {{ edu.university }} | {{ edu.location }} | {{ edu.duration }} </w:t>
             </w:r>
           </w:p>
           <w:p>
@@ -466,29 +452,13 @@
                 <w:sz w:val="21"/>
                 <w:szCs w:val="21"/>
               </w:rPr>
-              <w:t xml:space="preserve">{{ cert.issuing_organization }} </w:t>
-            </w:r>
-            <w:r>
-              <w:rPr>
-                <w:rFonts w:ascii="Times New Roman" w:hAnsi="Times New Roman"/>
-                <w:sz w:val="21"/>
-                <w:szCs w:val="21"/>
-              </w:rPr>
-              <w:t xml:space="preserve">| </w:t>
-            </w:r>
-            <w:r>
-              <w:rPr>
-                <w:rFonts w:ascii="Times New Roman" w:hAnsi="Times New Roman"/>
-                <w:sz w:val="21"/>
-                <w:szCs w:val="21"/>
-              </w:rPr>
-              <w:t>{{ cert.issue_date }} {% endfor %}</w:t>
+              <w:t>{{ cert.issuing_organization }} | {{ cert.issue_date }} {% endfor %}</w:t>
             </w:r>
           </w:p>
         </w:tc>
         <w:tc>
           <w:tcPr>
-            <w:tcW w:w="2069" w:type="dxa"/>
+            <w:tcW w:w="1664" w:type="dxa"/>
             <w:vMerge w:val="continue"/>
             <w:tcBorders/>
           </w:tcPr>
@@ -498,18 +468,10 @@
               <w:bidi w:val="0"/>
               <w:spacing w:lineRule="auto" w:line="240" w:before="0" w:after="140"/>
               <w:jc w:val="start"/>
-              <w:rPr>
-                <w:rFonts w:ascii="Times New Roman" w:hAnsi="Times New Roman"/>
-                <w:sz w:val="21"/>
-                <w:szCs w:val="21"/>
-              </w:rPr>
-            </w:pPr>
-            <w:r>
-              <w:rPr>
-                <w:rFonts w:ascii="Times New Roman" w:hAnsi="Times New Roman"/>
-                <w:sz w:val="21"/>
-                <w:szCs w:val="21"/>
-              </w:rPr>
+              <w:rPr/>
+            </w:pPr>
+            <w:r>
+              <w:rPr/>
             </w:r>
           </w:p>
         </w:tc>
@@ -518,7 +480,7 @@
         <w:trPr/>
         <w:tc>
           <w:tcPr>
-            <w:tcW w:w="8430" w:type="dxa"/>
+            <w:tcW w:w="7800" w:type="dxa"/>
             <w:tcBorders/>
           </w:tcPr>
           <w:p>
@@ -583,7 +545,7 @@
         </w:tc>
         <w:tc>
           <w:tcPr>
-            <w:tcW w:w="2069" w:type="dxa"/>
+            <w:tcW w:w="1664" w:type="dxa"/>
             <w:vMerge w:val="continue"/>
             <w:tcBorders/>
           </w:tcPr>
@@ -592,19 +554,12 @@
               <w:pStyle w:val="BodyText"/>
               <w:bidi w:val="0"/>
               <w:spacing w:lineRule="auto" w:line="240" w:before="0" w:after="140"/>
-              <w:jc w:val="start"/>
-              <w:rPr>
-                <w:rFonts w:ascii="Times New Roman" w:hAnsi="Times New Roman"/>
-                <w:sz w:val="21"/>
-                <w:szCs w:val="21"/>
-              </w:rPr>
-            </w:pPr>
-            <w:r>
-              <w:rPr>
-                <w:rFonts w:ascii="Times New Roman" w:hAnsi="Times New Roman"/>
-                <w:sz w:val="21"/>
-                <w:szCs w:val="21"/>
-              </w:rPr>
+              <w:ind w:hanging="0" w:start="0" w:end="0"/>
+              <w:jc w:val="start"/>
+              <w:rPr/>
+            </w:pPr>
+            <w:r>
+              <w:rPr/>
             </w:r>
           </w:p>
         </w:tc>
@@ -613,7 +568,8 @@
         <w:trPr/>
         <w:tc>
           <w:tcPr>
-            <w:tcW w:w="8430" w:type="dxa"/>
+            <w:tcW w:w="9464" w:type="dxa"/>
+            <w:gridSpan w:val="2"/>
             <w:tcBorders/>
           </w:tcPr>
           <w:p>
@@ -696,33 +652,6 @@
                 <w:szCs w:val="21"/>
               </w:rPr>
               <w:t>{{ desc }}{% endfor %}{% endfor %}</w:t>
-            </w:r>
-          </w:p>
-        </w:tc>
-        <w:tc>
-          <w:tcPr>
-            <w:tcW w:w="2069" w:type="dxa"/>
-            <w:vMerge w:val="continue"/>
-            <w:tcBorders/>
-          </w:tcPr>
-          <w:p>
-            <w:pPr>
-              <w:pStyle w:val="BodyText"/>
-              <w:bidi w:val="0"/>
-              <w:spacing w:lineRule="auto" w:line="240" w:before="0" w:after="140"/>
-              <w:jc w:val="start"/>
-              <w:rPr>
-                <w:rFonts w:ascii="Times New Roman" w:hAnsi="Times New Roman"/>
-                <w:sz w:val="21"/>
-                <w:szCs w:val="21"/>
-              </w:rPr>
-            </w:pPr>
-            <w:r>
-              <w:rPr>
-                <w:rFonts w:ascii="Times New Roman" w:hAnsi="Times New Roman"/>
-                <w:sz w:val="21"/>
-                <w:szCs w:val="21"/>
-              </w:rPr>
             </w:r>
           </w:p>
         </w:tc>
@@ -731,7 +660,8 @@
         <w:trPr/>
         <w:tc>
           <w:tcPr>
-            <w:tcW w:w="8430" w:type="dxa"/>
+            <w:tcW w:w="9464" w:type="dxa"/>
+            <w:gridSpan w:val="2"/>
             <w:tcBorders/>
           </w:tcPr>
           <w:p>
@@ -814,33 +744,6 @@
                 <w:szCs w:val="21"/>
               </w:rPr>
               <w:t>{{ desc }}{% endfor %}{% endfor %}</w:t>
-            </w:r>
-          </w:p>
-        </w:tc>
-        <w:tc>
-          <w:tcPr>
-            <w:tcW w:w="2069" w:type="dxa"/>
-            <w:vMerge w:val="continue"/>
-            <w:tcBorders/>
-          </w:tcPr>
-          <w:p>
-            <w:pPr>
-              <w:pStyle w:val="BodyText"/>
-              <w:bidi w:val="0"/>
-              <w:spacing w:lineRule="auto" w:line="240" w:before="0" w:after="140"/>
-              <w:jc w:val="start"/>
-              <w:rPr>
-                <w:rFonts w:ascii="Times New Roman" w:hAnsi="Times New Roman"/>
-                <w:sz w:val="21"/>
-                <w:szCs w:val="21"/>
-              </w:rPr>
-            </w:pPr>
-            <w:r>
-              <w:rPr>
-                <w:rFonts w:ascii="Times New Roman" w:hAnsi="Times New Roman"/>
-                <w:sz w:val="21"/>
-                <w:szCs w:val="21"/>
-              </w:rPr>
             </w:r>
           </w:p>
         </w:tc>
@@ -849,7 +752,8 @@
         <w:trPr/>
         <w:tc>
           <w:tcPr>
-            <w:tcW w:w="8430" w:type="dxa"/>
+            <w:tcW w:w="9464" w:type="dxa"/>
+            <w:gridSpan w:val="2"/>
             <w:tcBorders/>
           </w:tcPr>
           <w:p>
@@ -932,33 +836,6 @@
                 <w:szCs w:val="21"/>
               </w:rPr>
               <w:t>{{ desc }}{% endfor %}{% endfor %}</w:t>
-            </w:r>
-          </w:p>
-        </w:tc>
-        <w:tc>
-          <w:tcPr>
-            <w:tcW w:w="2069" w:type="dxa"/>
-            <w:vMerge w:val="continue"/>
-            <w:tcBorders/>
-          </w:tcPr>
-          <w:p>
-            <w:pPr>
-              <w:pStyle w:val="BodyText"/>
-              <w:bidi w:val="0"/>
-              <w:spacing w:lineRule="auto" w:line="240" w:before="0" w:after="140"/>
-              <w:jc w:val="start"/>
-              <w:rPr>
-                <w:rFonts w:ascii="Times New Roman" w:hAnsi="Times New Roman"/>
-                <w:sz w:val="21"/>
-                <w:szCs w:val="21"/>
-              </w:rPr>
-            </w:pPr>
-            <w:r>
-              <w:rPr>
-                <w:rFonts w:ascii="Times New Roman" w:hAnsi="Times New Roman"/>
-                <w:sz w:val="21"/>
-                <w:szCs w:val="21"/>
-              </w:rPr>
             </w:r>
           </w:p>
         </w:tc>

</xml_diff>

<commit_message>
0.72 [DONE]Enforce 2 sentence limit in description     [DONE]Enforce 100 word limit on summary     [DONE]Add filter on each output         [DONE]Remove unneeded verbose on prompts
</commit_message>
<xml_diff>
--- a/Sisyphus/templates/cv_template2.docx
+++ b/Sisyphus/templates/cv_template2.docx
@@ -6,9 +6,10 @@
       <w:pPr>
         <w:pStyle w:val="BodyText"/>
         <w:bidi w:val="0"/>
-        <w:spacing w:lineRule="auto" w:line="240"/>
+        <w:spacing w:lineRule="auto" w:line="240" w:before="0" w:after="83"/>
         <w:jc w:val="center"/>
         <w:rPr>
+          <w:rFonts w:ascii="Times New Roman" w:hAnsi="Times New Roman"/>
           <w:sz w:val="21"/>
           <w:szCs w:val="21"/>
         </w:rPr>
@@ -28,9 +29,10 @@
       <w:pPr>
         <w:pStyle w:val="BodyText"/>
         <w:bidi w:val="0"/>
-        <w:spacing w:lineRule="auto" w:line="240"/>
+        <w:spacing w:lineRule="auto" w:line="240" w:before="0" w:after="83"/>
         <w:jc w:val="center"/>
         <w:rPr>
+          <w:rFonts w:ascii="Times New Roman" w:hAnsi="Times New Roman"/>
           <w:sz w:val="21"/>
           <w:szCs w:val="21"/>
         </w:rPr>
@@ -48,9 +50,10 @@
       <w:pPr>
         <w:pStyle w:val="BodyText"/>
         <w:bidi w:val="0"/>
-        <w:spacing w:lineRule="auto" w:line="240"/>
+        <w:spacing w:lineRule="auto" w:line="240" w:before="0" w:after="83"/>
         <w:jc w:val="center"/>
         <w:rPr>
+          <w:rFonts w:ascii="Times New Roman" w:hAnsi="Times New Roman"/>
           <w:sz w:val="21"/>
           <w:szCs w:val="21"/>
         </w:rPr>
@@ -78,8 +81,8 @@
         </w:tblCellMar>
       </w:tblPr>
       <w:tblGrid>
-        <w:gridCol w:w="7800"/>
-        <w:gridCol w:w="1664"/>
+        <w:gridCol w:w="8654"/>
+        <w:gridCol w:w="1845"/>
       </w:tblGrid>
       <w:tr>
         <w:trPr>
@@ -87,14 +90,14 @@
         </w:trPr>
         <w:tc>
           <w:tcPr>
-            <w:tcW w:w="7800" w:type="dxa"/>
+            <w:tcW w:w="8654" w:type="dxa"/>
             <w:tcBorders/>
           </w:tcPr>
           <w:p>
             <w:pPr>
               <w:pStyle w:val="BodyText"/>
               <w:bidi w:val="0"/>
-              <w:spacing w:lineRule="auto" w:line="240" w:before="0" w:after="140"/>
+              <w:spacing w:lineRule="auto" w:line="240" w:before="0" w:after="83"/>
               <w:jc w:val="start"/>
               <w:rPr>
                 <w:rFonts w:ascii="Times New Roman" w:hAnsi="Times New Roman"/>
@@ -127,7 +130,7 @@
             <w:pPr>
               <w:pStyle w:val="BodyText"/>
               <w:bidi w:val="0"/>
-              <w:spacing w:lineRule="auto" w:line="240" w:before="0" w:after="140"/>
+              <w:spacing w:lineRule="auto" w:line="240" w:before="0" w:after="83"/>
               <w:jc w:val="both"/>
               <w:rPr>
                 <w:rFonts w:ascii="Times New Roman" w:hAnsi="Times New Roman"/>
@@ -157,7 +160,7 @@
         </w:tc>
         <w:tc>
           <w:tcPr>
-            <w:tcW w:w="1664" w:type="dxa"/>
+            <w:tcW w:w="1845" w:type="dxa"/>
             <w:vMerge w:val="restart"/>
             <w:tcBorders/>
           </w:tcPr>
@@ -165,7 +168,7 @@
             <w:pPr>
               <w:pStyle w:val="BodyText"/>
               <w:bidi w:val="0"/>
-              <w:spacing w:lineRule="auto" w:line="240" w:before="0" w:after="140"/>
+              <w:spacing w:lineRule="auto" w:line="240" w:before="0" w:after="83"/>
               <w:ind w:hanging="0" w:start="0" w:end="0"/>
               <w:jc w:val="start"/>
               <w:rPr>
@@ -189,7 +192,7 @@
             <w:pPr>
               <w:pStyle w:val="BodyText"/>
               <w:bidi w:val="0"/>
-              <w:spacing w:lineRule="auto" w:line="240" w:before="0" w:after="140"/>
+              <w:spacing w:lineRule="auto" w:line="240" w:before="0" w:after="83"/>
               <w:ind w:hanging="0" w:start="0" w:end="0"/>
               <w:jc w:val="start"/>
               <w:rPr>
@@ -213,7 +216,7 @@
             <w:pPr>
               <w:pStyle w:val="BodyText"/>
               <w:bidi w:val="0"/>
-              <w:spacing w:lineRule="auto" w:line="240" w:before="0" w:after="140"/>
+              <w:spacing w:lineRule="auto" w:line="240" w:before="0" w:after="83"/>
               <w:jc w:val="start"/>
               <w:rPr>
                 <w:rFonts w:ascii="Times New Roman" w:hAnsi="Times New Roman"/>
@@ -234,7 +237,7 @@
             <w:pPr>
               <w:pStyle w:val="BodyText"/>
               <w:bidi w:val="0"/>
-              <w:spacing w:lineRule="auto" w:line="240" w:before="0" w:after="140"/>
+              <w:spacing w:lineRule="auto" w:line="240" w:before="0" w:after="83"/>
               <w:jc w:val="start"/>
               <w:rPr>
                 <w:rFonts w:ascii="Times New Roman" w:hAnsi="Times New Roman"/>
@@ -257,7 +260,7 @@
             <w:pPr>
               <w:pStyle w:val="BodyText"/>
               <w:bidi w:val="0"/>
-              <w:spacing w:lineRule="auto" w:line="240" w:before="0" w:after="140"/>
+              <w:spacing w:lineRule="auto" w:line="240" w:before="0" w:after="83"/>
               <w:jc w:val="start"/>
               <w:rPr>
                 <w:rFonts w:ascii="Times New Roman" w:hAnsi="Times New Roman"/>
@@ -278,7 +281,7 @@
             <w:pPr>
               <w:pStyle w:val="BodyText"/>
               <w:bidi w:val="0"/>
-              <w:spacing w:lineRule="auto" w:line="240" w:before="0" w:after="140"/>
+              <w:spacing w:lineRule="auto" w:line="240" w:before="0" w:after="83"/>
               <w:jc w:val="start"/>
               <w:rPr>
                 <w:rFonts w:ascii="Times New Roman" w:hAnsi="Times New Roman"/>
@@ -301,16 +304,20 @@
             <w:pPr>
               <w:pStyle w:val="BodyText"/>
               <w:bidi w:val="0"/>
-              <w:spacing w:lineRule="auto" w:line="240" w:before="0" w:after="140"/>
-              <w:jc w:val="start"/>
-              <w:rPr>
-                <w:rFonts w:ascii="Times New Roman" w:hAnsi="Times New Roman"/>
-                <w:sz w:val="21"/>
-                <w:szCs w:val="21"/>
-              </w:rPr>
-            </w:pPr>
-            <w:r>
-              <w:rPr/>
+              <w:spacing w:lineRule="auto" w:line="240" w:before="0" w:after="83"/>
+              <w:jc w:val="start"/>
+              <w:rPr>
+                <w:rFonts w:ascii="Times New Roman" w:hAnsi="Times New Roman"/>
+                <w:sz w:val="21"/>
+                <w:szCs w:val="21"/>
+              </w:rPr>
+            </w:pPr>
+            <w:r>
+              <w:rPr>
+                <w:rFonts w:ascii="Times New Roman" w:hAnsi="Times New Roman"/>
+                <w:sz w:val="21"/>
+                <w:szCs w:val="21"/>
+              </w:rPr>
               <w:t>{{ skills.soft_skills | join(', ') }}</w:t>
             </w:r>
           </w:p>
@@ -320,14 +327,14 @@
         <w:trPr/>
         <w:tc>
           <w:tcPr>
-            <w:tcW w:w="7800" w:type="dxa"/>
+            <w:tcW w:w="8654" w:type="dxa"/>
             <w:tcBorders/>
           </w:tcPr>
           <w:p>
             <w:pPr>
               <w:pStyle w:val="BodyText"/>
               <w:bidi w:val="0"/>
-              <w:spacing w:lineRule="auto" w:line="240"/>
+              <w:spacing w:lineRule="auto" w:line="240" w:before="0" w:after="83"/>
               <w:jc w:val="start"/>
               <w:rPr/>
             </w:pPr>
@@ -353,7 +360,7 @@
             <w:pPr>
               <w:pStyle w:val="BodyText"/>
               <w:bidi w:val="0"/>
-              <w:spacing w:lineRule="auto" w:line="240"/>
+              <w:spacing w:lineRule="auto" w:line="240" w:before="0" w:after="83"/>
               <w:jc w:val="start"/>
               <w:rPr>
                 <w:rFonts w:ascii="Times New Roman" w:hAnsi="Times New Roman"/>
@@ -383,6 +390,7 @@
           <w:p>
             <w:pPr>
               <w:pStyle w:val="BodyText"/>
+              <w:spacing w:lineRule="auto" w:line="240" w:before="0" w:after="83"/>
               <w:rPr>
                 <w:rFonts w:ascii="Times New Roman" w:hAnsi="Times New Roman"/>
                 <w:sz w:val="21"/>
@@ -402,7 +410,7 @@
             <w:pPr>
               <w:pStyle w:val="BodyText"/>
               <w:bidi w:val="0"/>
-              <w:spacing w:lineRule="auto" w:line="240"/>
+              <w:spacing w:lineRule="auto" w:line="240" w:before="0" w:after="83"/>
               <w:jc w:val="start"/>
               <w:rPr/>
             </w:pPr>
@@ -428,7 +436,7 @@
             <w:pPr>
               <w:pStyle w:val="BodyText"/>
               <w:bidi w:val="0"/>
-              <w:spacing w:lineRule="auto" w:line="240" w:before="0" w:after="140"/>
+              <w:spacing w:lineRule="auto" w:line="240" w:before="0" w:after="83"/>
               <w:jc w:val="start"/>
               <w:rPr>
                 <w:rFonts w:ascii="Times New Roman" w:hAnsi="Times New Roman"/>
@@ -453,12 +461,71 @@
                 <w:szCs w:val="21"/>
               </w:rPr>
               <w:t>{{ cert.issuing_organization }} | {{ cert.issue_date }} {% endfor %}</w:t>
+            </w:r>
+          </w:p>
+          <w:p>
+            <w:pPr>
+              <w:pStyle w:val="BodyText"/>
+              <w:bidi w:val="0"/>
+              <w:spacing w:lineRule="auto" w:line="240" w:before="0" w:after="83"/>
+              <w:ind w:hanging="0" w:start="0" w:end="0"/>
+              <w:jc w:val="start"/>
+              <w:rPr/>
+            </w:pPr>
+            <w:r>
+              <w:rPr>
+                <w:rStyle w:val="Strong"/>
+                <w:rFonts w:ascii="Times New Roman" w:hAnsi="Times New Roman"/>
+                <w:sz w:val="21"/>
+                <w:szCs w:val="21"/>
+              </w:rPr>
+              <w:t>Awards and Scholarships</w:t>
+            </w:r>
+            <w:r>
+              <w:rPr>
+                <w:rFonts w:ascii="Times New Roman" w:hAnsi="Times New Roman"/>
+                <w:sz w:val="21"/>
+                <w:szCs w:val="21"/>
+              </w:rPr>
+              <w:t> {% for award in awards_and_scholarships %}</w:t>
+            </w:r>
+          </w:p>
+          <w:p>
+            <w:pPr>
+              <w:pStyle w:val="BodyText"/>
+              <w:bidi w:val="0"/>
+              <w:spacing w:lineRule="auto" w:line="240" w:before="0" w:after="83"/>
+              <w:ind w:hanging="0" w:start="0" w:end="0"/>
+              <w:jc w:val="start"/>
+              <w:rPr>
+                <w:rFonts w:ascii="Times New Roman" w:hAnsi="Times New Roman"/>
+                <w:sz w:val="21"/>
+                <w:szCs w:val="21"/>
+              </w:rPr>
+            </w:pPr>
+            <w:r>
+              <w:rPr>
+                <w:rFonts w:ascii="Times New Roman" w:hAnsi="Times New Roman"/>
+                <w:b/>
+                <w:bCs/>
+                <w:sz w:val="21"/>
+                <w:szCs w:val="21"/>
+              </w:rPr>
+              <w:t>{{ award.award_name }}</w:t>
+            </w:r>
+            <w:r>
+              <w:rPr>
+                <w:rFonts w:ascii="Times New Roman" w:hAnsi="Times New Roman"/>
+                <w:sz w:val="21"/>
+                <w:szCs w:val="21"/>
+              </w:rPr>
+              <w:t xml:space="preserve"> | {{ award.issuing_organization }} | {{ award.issue_date }} {% endfor %}</w:t>
             </w:r>
           </w:p>
         </w:tc>
         <w:tc>
           <w:tcPr>
-            <w:tcW w:w="1664" w:type="dxa"/>
+            <w:tcW w:w="1845" w:type="dxa"/>
             <w:vMerge w:val="continue"/>
             <w:tcBorders/>
           </w:tcPr>
@@ -466,12 +533,20 @@
             <w:pPr>
               <w:pStyle w:val="BodyText"/>
               <w:bidi w:val="0"/>
-              <w:spacing w:lineRule="auto" w:line="240" w:before="0" w:after="140"/>
-              <w:jc w:val="start"/>
-              <w:rPr/>
-            </w:pPr>
-            <w:r>
-              <w:rPr/>
+              <w:spacing w:lineRule="auto" w:line="240" w:before="0" w:after="83"/>
+              <w:jc w:val="start"/>
+              <w:rPr>
+                <w:rFonts w:ascii="Times New Roman" w:hAnsi="Times New Roman"/>
+                <w:sz w:val="21"/>
+                <w:szCs w:val="21"/>
+              </w:rPr>
+            </w:pPr>
+            <w:r>
+              <w:rPr>
+                <w:rFonts w:ascii="Times New Roman" w:hAnsi="Times New Roman"/>
+                <w:sz w:val="21"/>
+                <w:szCs w:val="21"/>
+              </w:rPr>
             </w:r>
           </w:p>
         </w:tc>
@@ -480,15 +555,15 @@
         <w:trPr/>
         <w:tc>
           <w:tcPr>
-            <w:tcW w:w="7800" w:type="dxa"/>
+            <w:tcW w:w="10499" w:type="dxa"/>
+            <w:gridSpan w:val="2"/>
             <w:tcBorders/>
           </w:tcPr>
           <w:p>
             <w:pPr>
               <w:pStyle w:val="BodyText"/>
               <w:bidi w:val="0"/>
-              <w:spacing w:lineRule="auto" w:line="240" w:before="0" w:after="140"/>
-              <w:ind w:hanging="0" w:start="0" w:end="0"/>
+              <w:spacing w:lineRule="auto" w:line="240" w:before="0" w:after="83"/>
               <w:jc w:val="start"/>
               <w:rPr/>
             </w:pPr>
@@ -499,23 +574,22 @@
                 <w:sz w:val="21"/>
                 <w:szCs w:val="21"/>
               </w:rPr>
-              <w:t>Awards and Scholarships</w:t>
-            </w:r>
-            <w:r>
-              <w:rPr>
-                <w:rFonts w:ascii="Times New Roman" w:hAnsi="Times New Roman"/>
-                <w:sz w:val="21"/>
-                <w:szCs w:val="21"/>
-              </w:rPr>
-              <w:t> {% for award in awards_and_scholarships %}</w:t>
-            </w:r>
-          </w:p>
-          <w:p>
-            <w:pPr>
-              <w:pStyle w:val="BodyText"/>
-              <w:bidi w:val="0"/>
-              <w:spacing w:lineRule="auto" w:line="240" w:before="0" w:after="140"/>
-              <w:ind w:hanging="0" w:start="0" w:end="0"/>
+              <w:t>Volunteering and Leadership</w:t>
+            </w:r>
+            <w:r>
+              <w:rPr>
+                <w:rFonts w:ascii="Times New Roman" w:hAnsi="Times New Roman"/>
+                <w:sz w:val="21"/>
+                <w:szCs w:val="21"/>
+              </w:rPr>
+              <w:t> {% for v in volunteering_and_leadership %}</w:t>
+            </w:r>
+          </w:p>
+          <w:p>
+            <w:pPr>
+              <w:pStyle w:val="BodyText"/>
+              <w:bidi w:val="0"/>
+              <w:spacing w:lineRule="auto" w:line="240" w:before="0" w:after="83"/>
               <w:jc w:val="start"/>
               <w:rPr>
                 <w:rFonts w:ascii="Times New Roman" w:hAnsi="Times New Roman"/>
@@ -531,35 +605,40 @@
                 <w:sz w:val="21"/>
                 <w:szCs w:val="21"/>
               </w:rPr>
-              <w:t>{{ award.award_name }}</w:t>
-            </w:r>
-            <w:r>
-              <w:rPr>
-                <w:rFonts w:ascii="Times New Roman" w:hAnsi="Times New Roman"/>
-                <w:sz w:val="21"/>
-                <w:szCs w:val="21"/>
-              </w:rPr>
-              <w:t xml:space="preserve"> | {{ award.issuing_organization }} | {{ award.issue_date }} {% endfor %}</w:t>
-            </w:r>
-          </w:p>
-        </w:tc>
-        <w:tc>
-          <w:tcPr>
-            <w:tcW w:w="1664" w:type="dxa"/>
-            <w:vMerge w:val="continue"/>
-            <w:tcBorders/>
-          </w:tcPr>
-          <w:p>
-            <w:pPr>
-              <w:pStyle w:val="BodyText"/>
-              <w:bidi w:val="0"/>
-              <w:spacing w:lineRule="auto" w:line="240" w:before="0" w:after="140"/>
-              <w:ind w:hanging="0" w:start="0" w:end="0"/>
-              <w:jc w:val="start"/>
-              <w:rPr/>
-            </w:pPr>
-            <w:r>
-              <w:rPr/>
+              <w:t>{{ v.role }}</w:t>
+            </w:r>
+            <w:r>
+              <w:rPr>
+                <w:rFonts w:ascii="Times New Roman" w:hAnsi="Times New Roman"/>
+                <w:sz w:val="21"/>
+                <w:szCs w:val="21"/>
+              </w:rPr>
+              <w:t xml:space="preserve"> | {{ v.organization }} | {{ v.location }} | {{ v.duration }}{% for desc in v.description %}</w:t>
+            </w:r>
+          </w:p>
+          <w:p>
+            <w:pPr>
+              <w:pStyle w:val="BodyText"/>
+              <w:numPr>
+                <w:ilvl w:val="0"/>
+                <w:numId w:val="1"/>
+              </w:numPr>
+              <w:bidi w:val="0"/>
+              <w:spacing w:lineRule="auto" w:line="240" w:before="0" w:after="83"/>
+              <w:jc w:val="both"/>
+              <w:rPr>
+                <w:rFonts w:ascii="Times New Roman" w:hAnsi="Times New Roman"/>
+                <w:sz w:val="21"/>
+                <w:szCs w:val="21"/>
+              </w:rPr>
+            </w:pPr>
+            <w:r>
+              <w:rPr>
+                <w:rFonts w:ascii="Times New Roman" w:hAnsi="Times New Roman"/>
+                <w:sz w:val="21"/>
+                <w:szCs w:val="21"/>
+              </w:rPr>
+              <w:t>{{ desc }}{% endfor %}{% endfor %}</w:t>
             </w:r>
           </w:p>
         </w:tc>
@@ -568,7 +647,7 @@
         <w:trPr/>
         <w:tc>
           <w:tcPr>
-            <w:tcW w:w="9464" w:type="dxa"/>
+            <w:tcW w:w="10499" w:type="dxa"/>
             <w:gridSpan w:val="2"/>
             <w:tcBorders/>
           </w:tcPr>
@@ -576,7 +655,7 @@
             <w:pPr>
               <w:pStyle w:val="BodyText"/>
               <w:bidi w:val="0"/>
-              <w:spacing w:lineRule="auto" w:line="240"/>
+              <w:spacing w:lineRule="auto" w:line="240" w:before="0" w:after="83"/>
               <w:jc w:val="start"/>
               <w:rPr/>
             </w:pPr>
@@ -587,22 +666,22 @@
                 <w:sz w:val="21"/>
                 <w:szCs w:val="21"/>
               </w:rPr>
-              <w:t>Volunteering and Leadership</w:t>
-            </w:r>
-            <w:r>
-              <w:rPr>
-                <w:rFonts w:ascii="Times New Roman" w:hAnsi="Times New Roman"/>
-                <w:sz w:val="21"/>
-                <w:szCs w:val="21"/>
-              </w:rPr>
-              <w:t> {% for v in volunteering_and_leadership %}</w:t>
-            </w:r>
-          </w:p>
-          <w:p>
-            <w:pPr>
-              <w:pStyle w:val="BodyText"/>
-              <w:bidi w:val="0"/>
-              <w:spacing w:lineRule="auto" w:line="240"/>
+              <w:t>Work Experience</w:t>
+            </w:r>
+            <w:r>
+              <w:rPr>
+                <w:rFonts w:ascii="Times New Roman" w:hAnsi="Times New Roman"/>
+                <w:sz w:val="21"/>
+                <w:szCs w:val="21"/>
+              </w:rPr>
+              <w:t> {% for w in work_experience %}</w:t>
+            </w:r>
+          </w:p>
+          <w:p>
+            <w:pPr>
+              <w:pStyle w:val="BodyText"/>
+              <w:bidi w:val="0"/>
+              <w:spacing w:lineRule="auto" w:line="240" w:before="0" w:after="83"/>
               <w:jc w:val="start"/>
               <w:rPr>
                 <w:rFonts w:ascii="Times New Roman" w:hAnsi="Times New Roman"/>
@@ -618,15 +697,15 @@
                 <w:sz w:val="21"/>
                 <w:szCs w:val="21"/>
               </w:rPr>
-              <w:t>{{ v.role }}</w:t>
-            </w:r>
-            <w:r>
-              <w:rPr>
-                <w:rFonts w:ascii="Times New Roman" w:hAnsi="Times New Roman"/>
-                <w:sz w:val="21"/>
-                <w:szCs w:val="21"/>
-              </w:rPr>
-              <w:t xml:space="preserve"> | {{ v.organization }} | {{ v.location }} | {{ v.duration }}{% for desc in v.description %}</w:t>
+              <w:t>{{ w.job_title }}</w:t>
+            </w:r>
+            <w:r>
+              <w:rPr>
+                <w:rFonts w:ascii="Times New Roman" w:hAnsi="Times New Roman"/>
+                <w:sz w:val="21"/>
+                <w:szCs w:val="21"/>
+              </w:rPr>
+              <w:t xml:space="preserve"> | {{ w.company }} | {{ w.location }} | {{ w.duration }}{% for desc in w.description %}</w:t>
             </w:r>
           </w:p>
           <w:p>
@@ -634,10 +713,10 @@
               <w:pStyle w:val="BodyText"/>
               <w:numPr>
                 <w:ilvl w:val="0"/>
-                <w:numId w:val="1"/>
+                <w:numId w:val="2"/>
               </w:numPr>
               <w:bidi w:val="0"/>
-              <w:spacing w:lineRule="auto" w:line="240" w:before="0" w:after="140"/>
+              <w:spacing w:lineRule="auto" w:line="240" w:before="0" w:after="83"/>
               <w:jc w:val="both"/>
               <w:rPr>
                 <w:rFonts w:ascii="Times New Roman" w:hAnsi="Times New Roman"/>
@@ -660,7 +739,7 @@
         <w:trPr/>
         <w:tc>
           <w:tcPr>
-            <w:tcW w:w="9464" w:type="dxa"/>
+            <w:tcW w:w="10499" w:type="dxa"/>
             <w:gridSpan w:val="2"/>
             <w:tcBorders/>
           </w:tcPr>
@@ -668,7 +747,7 @@
             <w:pPr>
               <w:pStyle w:val="BodyText"/>
               <w:bidi w:val="0"/>
-              <w:spacing w:lineRule="auto" w:line="240"/>
+              <w:spacing w:lineRule="auto" w:line="240" w:before="0" w:after="83"/>
               <w:jc w:val="start"/>
               <w:rPr/>
             </w:pPr>
@@ -679,98 +758,6 @@
                 <w:sz w:val="21"/>
                 <w:szCs w:val="21"/>
               </w:rPr>
-              <w:t>Work Experience</w:t>
-            </w:r>
-            <w:r>
-              <w:rPr>
-                <w:rFonts w:ascii="Times New Roman" w:hAnsi="Times New Roman"/>
-                <w:sz w:val="21"/>
-                <w:szCs w:val="21"/>
-              </w:rPr>
-              <w:t> {% for w in work_experience %}</w:t>
-            </w:r>
-          </w:p>
-          <w:p>
-            <w:pPr>
-              <w:pStyle w:val="BodyText"/>
-              <w:bidi w:val="0"/>
-              <w:spacing w:lineRule="auto" w:line="240"/>
-              <w:jc w:val="start"/>
-              <w:rPr>
-                <w:rFonts w:ascii="Times New Roman" w:hAnsi="Times New Roman"/>
-                <w:sz w:val="21"/>
-                <w:szCs w:val="21"/>
-              </w:rPr>
-            </w:pPr>
-            <w:r>
-              <w:rPr>
-                <w:rFonts w:ascii="Times New Roman" w:hAnsi="Times New Roman"/>
-                <w:b/>
-                <w:bCs/>
-                <w:sz w:val="21"/>
-                <w:szCs w:val="21"/>
-              </w:rPr>
-              <w:t>{{ w.job_title }}</w:t>
-            </w:r>
-            <w:r>
-              <w:rPr>
-                <w:rFonts w:ascii="Times New Roman" w:hAnsi="Times New Roman"/>
-                <w:sz w:val="21"/>
-                <w:szCs w:val="21"/>
-              </w:rPr>
-              <w:t xml:space="preserve"> | {{ w.company }} | {{ w.location }} | {{ w.duration }}{% for desc in w.description %}</w:t>
-            </w:r>
-          </w:p>
-          <w:p>
-            <w:pPr>
-              <w:pStyle w:val="BodyText"/>
-              <w:numPr>
-                <w:ilvl w:val="0"/>
-                <w:numId w:val="2"/>
-              </w:numPr>
-              <w:bidi w:val="0"/>
-              <w:spacing w:lineRule="auto" w:line="240" w:before="0" w:after="140"/>
-              <w:jc w:val="both"/>
-              <w:rPr>
-                <w:rFonts w:ascii="Times New Roman" w:hAnsi="Times New Roman"/>
-                <w:sz w:val="21"/>
-                <w:szCs w:val="21"/>
-              </w:rPr>
-            </w:pPr>
-            <w:r>
-              <w:rPr>
-                <w:rFonts w:ascii="Times New Roman" w:hAnsi="Times New Roman"/>
-                <w:sz w:val="21"/>
-                <w:szCs w:val="21"/>
-              </w:rPr>
-              <w:t>{{ desc }}{% endfor %}{% endfor %}</w:t>
-            </w:r>
-          </w:p>
-        </w:tc>
-      </w:tr>
-      <w:tr>
-        <w:trPr/>
-        <w:tc>
-          <w:tcPr>
-            <w:tcW w:w="9464" w:type="dxa"/>
-            <w:gridSpan w:val="2"/>
-            <w:tcBorders/>
-          </w:tcPr>
-          <w:p>
-            <w:pPr>
-              <w:pStyle w:val="BodyText"/>
-              <w:bidi w:val="0"/>
-              <w:spacing w:lineRule="auto" w:line="240"/>
-              <w:jc w:val="start"/>
-              <w:rPr/>
-            </w:pPr>
-            <w:r>
-              <w:rPr>
-                <w:rStyle w:val="Strong"/>
-                <w:rFonts w:ascii="Times New Roman" w:hAnsi="Times New Roman"/>
-                <w:sz w:val="21"/>
-                <w:szCs w:val="21"/>
-              </w:rPr>
               <w:t>Projects</w:t>
             </w:r>
             <w:r>
@@ -786,7 +773,7 @@
             <w:pPr>
               <w:pStyle w:val="BodyText"/>
               <w:bidi w:val="0"/>
-              <w:spacing w:lineRule="auto" w:line="240"/>
+              <w:spacing w:lineRule="auto" w:line="240" w:before="0" w:after="83"/>
               <w:jc w:val="start"/>
               <w:rPr>
                 <w:rFonts w:ascii="Times New Roman" w:hAnsi="Times New Roman"/>
@@ -821,7 +808,7 @@
                 <w:numId w:val="3"/>
               </w:numPr>
               <w:bidi w:val="0"/>
-              <w:spacing w:lineRule="auto" w:line="240" w:before="0" w:after="140"/>
+              <w:spacing w:lineRule="auto" w:line="240" w:before="0" w:after="83"/>
               <w:jc w:val="both"/>
               <w:rPr>
                 <w:rFonts w:ascii="Times New Roman" w:hAnsi="Times New Roman"/>
@@ -845,18 +832,19 @@
       <w:pPr>
         <w:pStyle w:val="BodyText"/>
         <w:bidi w:val="0"/>
+        <w:spacing w:lineRule="auto" w:line="240" w:before="0" w:after="83"/>
         <w:jc w:val="start"/>
         <w:rPr>
           <w:rFonts w:ascii="Times New Roman" w:hAnsi="Times New Roman"/>
-          <w:sz w:val="22"/>
-          <w:szCs w:val="22"/>
+          <w:sz w:val="21"/>
+          <w:szCs w:val="21"/>
         </w:rPr>
       </w:pPr>
       <w:r>
         <w:rPr>
           <w:rFonts w:ascii="Times New Roman" w:hAnsi="Times New Roman"/>
-          <w:sz w:val="22"/>
-          <w:szCs w:val="22"/>
+          <w:sz w:val="21"/>
+          <w:szCs w:val="21"/>
         </w:rPr>
       </w:r>
     </w:p>
@@ -1463,7 +1451,7 @@
     <w:pPr>
       <w:widowControl w:val="false"/>
       <w:suppressAutoHyphens w:val="true"/>
-      <w:overflowPunct w:val="true"/>
+      <w:overflowPunct w:val="false"/>
       <w:bidi w:val="0"/>
       <w:spacing w:before="0" w:after="0"/>
       <w:jc w:val="start"/>
@@ -1485,8 +1473,8 @@
       <w:bCs/>
     </w:rPr>
   </w:style>
-  <w:style w:type="character" w:styleId="Bullets">
-    <w:name w:val="Bullets"/>
+  <w:style w:type="character" w:styleId="Bulletsuser">
+    <w:name w:val="Bullets (user)"/>
     <w:qFormat/>
     <w:rPr>
       <w:rFonts w:ascii="OpenSymbol" w:hAnsi="OpenSymbol" w:eastAsia="OpenSymbol" w:cs="OpenSymbol"/>

</xml_diff>